<commit_message>
Refactored + added layers + database. Needs parsing + debugging + testing +refactoring
</commit_message>
<xml_diff>
--- a/Идеология и архитектура/Тонкие и недоработанные места.docx
+++ b/Идеология и архитектура/Тонкие и недоработанные места.docx
@@ -2,320 +2,568 @@
 <file path=word/document.xml><?xml version="1.0" encoding="utf-8"?>
 <w:document xmlns:wpc="http://schemas.microsoft.com/office/word/2010/wordprocessingCanvas" xmlns:mc="http://schemas.openxmlformats.org/markup-compatibility/2006" xmlns:o="urn:schemas-microsoft-com:office:office" xmlns:r="http://schemas.openxmlformats.org/officeDocument/2006/relationships" xmlns:m="http://schemas.openxmlformats.org/officeDocument/2006/math" xmlns:v="urn:schemas-microsoft-com:vml" xmlns:wp14="http://schemas.microsoft.com/office/word/2010/wordprocessingDrawing" xmlns:wp="http://schemas.openxmlformats.org/drawingml/2006/wordprocessingDrawing" xmlns:w10="urn:schemas-microsoft-com:office:word" xmlns:w="http://schemas.openxmlformats.org/wordprocessingml/2006/main" xmlns:w14="http://schemas.microsoft.com/office/word/2010/wordml" xmlns:w15="http://schemas.microsoft.com/office/word/2012/wordml" xmlns:wpg="http://schemas.microsoft.com/office/word/2010/wordprocessingGroup" xmlns:wpi="http://schemas.microsoft.com/office/word/2010/wordprocessingInk" xmlns:wne="http://schemas.microsoft.com/office/word/2006/wordml" xmlns:wps="http://schemas.microsoft.com/office/word/2010/wordprocessingShape" mc:Ignorable="w14 w15 wp14">
   <w:body>
+    <w:p>
+      <w:r>
+        <w:t xml:space="preserve">Переработать </w:t>
+      </w:r>
+      <w:proofErr w:type="gramStart"/>
+      <w:r>
+        <w:t>все места</w:t>
+      </w:r>
+      <w:proofErr w:type="gramEnd"/>
+      <w:r>
+        <w:t xml:space="preserve"> ссылающиеся на </w:t>
+      </w:r>
+      <w:proofErr w:type="spellStart"/>
+      <w:r>
+        <w:rPr>
+          <w:lang w:val="en-US"/>
+        </w:rPr>
+        <w:t>TimestampedPrice</w:t>
+      </w:r>
+      <w:proofErr w:type="spellEnd"/>
+      <w:r>
+        <w:t xml:space="preserve"> </w:t>
+      </w:r>
+      <w:r>
+        <w:t>как работающие со ссылочным типом.</w:t>
+      </w:r>
+    </w:p>
+    <w:p>
+      <w:r>
+        <w:t>Сделано 02.04</w:t>
+      </w:r>
+    </w:p>
+    <w:p>
+      <w:pPr>
+        <w:rPr>
+          <w:lang w:val="en-US"/>
+        </w:rPr>
+      </w:pPr>
+    </w:p>
+    <w:p>
+      <w:r>
+        <w:t>Сделать контроллеры зависимыми лишь от сервисного слоя.</w:t>
+      </w:r>
+    </w:p>
+    <w:p>
+      <w:r>
+        <w:t>Не сделано.</w:t>
+      </w:r>
+    </w:p>
     <w:p/>
+    <w:p>
+      <w:r>
+        <w:t xml:space="preserve">Привести </w:t>
+      </w:r>
+      <w:r>
+        <w:rPr>
+          <w:lang w:val="en-US"/>
+        </w:rPr>
+        <w:t>API</w:t>
+      </w:r>
+      <w:r>
+        <w:t>-</w:t>
+      </w:r>
+      <w:r>
+        <w:t xml:space="preserve">контроллеры в соответствие с </w:t>
+      </w:r>
+      <w:r>
+        <w:rPr>
+          <w:lang w:val="en-US"/>
+        </w:rPr>
+        <w:t>REST</w:t>
+      </w:r>
+      <w:r>
+        <w:t xml:space="preserve"> </w:t>
+      </w:r>
+      <w:r>
+        <w:t xml:space="preserve">по рекомендациям </w:t>
+      </w:r>
+      <w:proofErr w:type="spellStart"/>
+      <w:r>
+        <w:t>майкрософт</w:t>
+      </w:r>
+      <w:proofErr w:type="spellEnd"/>
+      <w:r>
+        <w:t>.</w:t>
+      </w:r>
+    </w:p>
+    <w:p>
+      <w:r>
+        <w:t>https://learn.microsoft.com/en-us/azure/architecture/best-practices/api-design</w:t>
+      </w:r>
+    </w:p>
+    <w:p>
+      <w:r>
+        <w:t>Не сделано.</w:t>
+      </w:r>
+    </w:p>
     <w:p/>
     <w:p>
       <w:r>
-        <w:t xml:space="preserve">Проверить во всём коде </w:t>
-      </w:r>
-      <w:proofErr w:type="spellStart"/>
-      <w:r>
-        <w:t>валидацию</w:t>
-      </w:r>
-      <w:proofErr w:type="spellEnd"/>
-      <w:r>
-        <w:t xml:space="preserve"> введенных данных.</w:t>
+        <w:t>Переосмыслить инкапсуляцию</w:t>
+      </w:r>
+      <w:r>
+        <w:t>?</w:t>
+      </w:r>
+    </w:p>
+    <w:p>
+      <w:r>
+        <w:t>Не уверен</w:t>
+      </w:r>
+      <w:r>
+        <w:t xml:space="preserve">, </w:t>
+      </w:r>
+      <w:r>
+        <w:t>нужно ли это.</w:t>
       </w:r>
     </w:p>
     <w:p/>
     <w:p>
+      <w:r>
+        <w:t>Прописать отдельные модели для слоёв.</w:t>
+      </w:r>
+    </w:p>
+    <w:p>
+      <w:r>
+        <w:t>Сделано.</w:t>
+      </w:r>
+    </w:p>
+    <w:p/>
+    <w:p>
+      <w:r>
+        <w:t>Переписать сервисы и логику моделей с поправкой на их семантическое разделение.</w:t>
+      </w:r>
+    </w:p>
+    <w:p>
+      <w:r>
+        <w:t>В процессе.</w:t>
+      </w:r>
+    </w:p>
+    <w:p/>
+    <w:p>
+      <w:r>
+        <w:t xml:space="preserve">Переписать </w:t>
+      </w:r>
+      <w:proofErr w:type="spellStart"/>
+      <w:r>
+        <w:t>репозитории</w:t>
+      </w:r>
+      <w:proofErr w:type="spellEnd"/>
+      <w:r>
+        <w:t xml:space="preserve"> с</w:t>
+      </w:r>
+      <w:r>
+        <w:t xml:space="preserve"> поправкой на новую семантику разделения моделей на разные слои</w:t>
+      </w:r>
+      <w:r>
+        <w:t>.</w:t>
+      </w:r>
+    </w:p>
+    <w:p>
+      <w:r>
+        <w:t>Сделано.</w:t>
+      </w:r>
+    </w:p>
+    <w:p/>
+    <w:p>
+      <w:r>
+        <w:t>Покрыть всю кодовую базу всеобъемлющим перехватом</w:t>
+      </w:r>
+      <w:r>
+        <w:t>,</w:t>
+      </w:r>
+      <w:r>
+        <w:t xml:space="preserve"> выбросом исключений и документацией о них.</w:t>
+      </w:r>
+    </w:p>
+    <w:p>
+      <w:r>
+        <w:t>Не сделано.</w:t>
+      </w:r>
+    </w:p>
+    <w:p/>
+    <w:p>
+      <w:r>
+        <w:t xml:space="preserve">Создать </w:t>
+      </w:r>
+      <w:proofErr w:type="spellStart"/>
+      <w:r>
+        <w:t>суперсервис</w:t>
+      </w:r>
+      <w:proofErr w:type="spellEnd"/>
+      <w:r>
+        <w:t xml:space="preserve"> по </w:t>
+      </w:r>
+      <w:proofErr w:type="spellStart"/>
+      <w:r>
+        <w:t>маппингу</w:t>
+      </w:r>
+      <w:proofErr w:type="spellEnd"/>
+      <w:r>
+        <w:t xml:space="preserve"> </w:t>
+      </w:r>
+      <w:r>
+        <w:rPr>
+          <w:lang w:val="en-US"/>
+        </w:rPr>
+        <w:t>Entity</w:t>
+      </w:r>
+      <w:r>
+        <w:t xml:space="preserve"> </w:t>
+      </w:r>
+      <w:r>
+        <w:t>&lt;</w:t>
+      </w:r>
+      <w:r>
+        <w:t xml:space="preserve">-&gt; </w:t>
+      </w:r>
+      <w:r>
+        <w:rPr>
+          <w:lang w:val="en-US"/>
+        </w:rPr>
+        <w:t>Model</w:t>
+      </w:r>
+    </w:p>
+    <w:p>
+      <w:r>
+        <w:t>Вроде сделано.</w:t>
+      </w:r>
+    </w:p>
+    <w:p/>
+    <w:p>
+      <w:r>
+        <w:t xml:space="preserve">Ограничить загрузку и </w:t>
+      </w:r>
+      <w:proofErr w:type="spellStart"/>
+      <w:r>
+        <w:t>маппинг</w:t>
+      </w:r>
+      <w:proofErr w:type="spellEnd"/>
+      <w:r>
+        <w:t xml:space="preserve"> связанных сущностей там</w:t>
+      </w:r>
+      <w:r>
+        <w:t xml:space="preserve">, </w:t>
+      </w:r>
+      <w:r>
+        <w:t>где это не нужно (можно через создание новых семантик моделей).</w:t>
+      </w:r>
+    </w:p>
+    <w:p>
+      <w:r>
+        <w:t>Не сделано.</w:t>
+      </w:r>
+    </w:p>
+    <w:p/>
+    <w:p>
+      <w:r>
+        <w:lastRenderedPageBreak/>
+        <w:t>Удостовериться</w:t>
+      </w:r>
+      <w:r>
+        <w:t xml:space="preserve">, </w:t>
+      </w:r>
+      <w:r>
+        <w:t xml:space="preserve">что при </w:t>
+      </w:r>
+      <w:r>
+        <w:rPr>
+          <w:lang w:val="en-US"/>
+        </w:rPr>
+        <w:t>Select</w:t>
+      </w:r>
+      <w:r>
+        <w:t>’</w:t>
+      </w:r>
+      <w:r>
+        <w:t xml:space="preserve">е </w:t>
+      </w:r>
+      <w:proofErr w:type="spellStart"/>
+      <w:r>
+        <w:t>маппятся</w:t>
+      </w:r>
+      <w:proofErr w:type="spellEnd"/>
+      <w:r>
+        <w:t xml:space="preserve"> рекурсивно все свойства – если проекция никак рекурсивно не ссылается на сущности</w:t>
+      </w:r>
+      <w:r>
+        <w:t xml:space="preserve">, </w:t>
+      </w:r>
+      <w:r>
+        <w:t xml:space="preserve">содержащиеся </w:t>
+      </w:r>
+      <w:proofErr w:type="spellStart"/>
+      <w:r>
+        <w:rPr>
+          <w:lang w:val="en-US"/>
+        </w:rPr>
+        <w:t>DbContext</w:t>
+      </w:r>
+      <w:proofErr w:type="spellEnd"/>
+      <w:r>
+        <w:t>.</w:t>
+      </w:r>
+    </w:p>
+    <w:p>
       <w:pPr>
         <w:rPr>
+          <w:lang w:val="en-US"/>
+        </w:rPr>
+      </w:pPr>
+      <w:r>
+        <w:t>Ещё не подтверждено.</w:t>
+      </w:r>
+    </w:p>
+    <w:p/>
+    <w:p>
+      <w:pPr>
+        <w:rPr>
+          <w:lang w:val="en-US"/>
+        </w:rPr>
+      </w:pPr>
+    </w:p>
+    <w:p>
+      <w:r>
+        <w:t xml:space="preserve">Написать </w:t>
+      </w:r>
+      <w:r>
+        <w:rPr>
+          <w:lang w:val="en-US"/>
+        </w:rPr>
+        <w:t>DTO</w:t>
+      </w:r>
+      <w:r>
+        <w:t xml:space="preserve"> </w:t>
+      </w:r>
+      <w:r>
+        <w:t xml:space="preserve">модели для </w:t>
+      </w:r>
+      <w:proofErr w:type="spellStart"/>
+      <w:r>
+        <w:t>мерчей</w:t>
+      </w:r>
+      <w:proofErr w:type="spellEnd"/>
+      <w:r>
+        <w:t xml:space="preserve">, </w:t>
+      </w:r>
+      <w:proofErr w:type="spellStart"/>
+      <w:r>
+        <w:t>маппинг</w:t>
+      </w:r>
+      <w:proofErr w:type="spellEnd"/>
+      <w:r>
+        <w:t xml:space="preserve">, </w:t>
+      </w:r>
+      <w:r>
+        <w:t xml:space="preserve">переделать сервисы и контроллеры </w:t>
+      </w:r>
+      <w:r>
+        <w:rPr>
+          <w:lang w:val="en-US"/>
+        </w:rPr>
+        <w:t>shop</w:t>
+      </w:r>
+      <w:r>
+        <w:t xml:space="preserve"> </w:t>
+      </w:r>
+      <w:r>
+        <w:rPr>
+          <w:lang w:val="en-US"/>
+        </w:rPr>
+        <w:t>and</w:t>
+      </w:r>
+      <w:r>
+        <w:t xml:space="preserve"> </w:t>
+      </w:r>
+      <w:proofErr w:type="spellStart"/>
+      <w:r>
+        <w:rPr>
+          <w:lang w:val="en-US"/>
+        </w:rPr>
+        <w:t>merch</w:t>
+      </w:r>
+      <w:proofErr w:type="spellEnd"/>
+      <w:r>
+        <w:t xml:space="preserve"> </w:t>
+      </w:r>
+      <w:r>
+        <w:t>под это дело.</w:t>
+      </w:r>
+    </w:p>
+    <w:p/>
+    <w:p>
+      <w:pPr>
+        <w:autoSpaceDE w:val="0"/>
+        <w:autoSpaceDN w:val="0"/>
+        <w:adjustRightInd w:val="0"/>
+        <w:spacing w:after="0" w:line="240" w:lineRule="auto"/>
+        <w:rPr>
           <w:rFonts w:ascii="Cascadia Mono" w:hAnsi="Cascadia Mono" w:cs="Cascadia Mono"/>
-          <w:color w:val="2B91AF"/>
+          <w:color w:val="008000"/>
           <w:sz w:val="19"/>
           <w:szCs w:val="19"/>
         </w:rPr>
       </w:pPr>
-      <w:proofErr w:type="spellStart"/>
       <w:r>
         <w:rPr>
           <w:rFonts w:ascii="Cascadia Mono" w:hAnsi="Cascadia Mono" w:cs="Cascadia Mono"/>
-          <w:color w:val="2B91AF"/>
+          <w:color w:val="008000"/>
           <w:sz w:val="19"/>
           <w:szCs w:val="19"/>
         </w:rPr>
-        <w:t>SingleCollectionObjectController</w:t>
-      </w:r>
-      <w:proofErr w:type="spellEnd"/>
+        <w:t>// TODO: [</w:t>
+      </w:r>
+      <w:proofErr w:type="spellStart"/>
       <w:r>
         <w:rPr>
           <w:rFonts w:ascii="Cascadia Mono" w:hAnsi="Cascadia Mono" w:cs="Cascadia Mono"/>
-          <w:color w:val="2B91AF"/>
+          <w:color w:val="008000"/>
           <w:sz w:val="19"/>
           <w:szCs w:val="19"/>
         </w:rPr>
-        <w:t xml:space="preserve"> доработать.</w:t>
-      </w:r>
+        <w:t>Валидация</w:t>
+      </w:r>
+      <w:proofErr w:type="spellEnd"/>
       <w:r>
         <w:rPr>
           <w:rFonts w:ascii="Cascadia Mono" w:hAnsi="Cascadia Mono" w:cs="Cascadia Mono"/>
-          <w:color w:val="2B91AF"/>
+          <w:color w:val="008000"/>
           <w:sz w:val="19"/>
           <w:szCs w:val="19"/>
         </w:rPr>
-        <w:t xml:space="preserve"> </w:t>
-      </w:r>
-      <w:r>
+        <w:t>] добавить проверку уникальности товара.</w:t>
+      </w:r>
+    </w:p>
+    <w:p>
+      <w:pPr>
+        <w:autoSpaceDE w:val="0"/>
+        <w:autoSpaceDN w:val="0"/>
+        <w:adjustRightInd w:val="0"/>
+        <w:spacing w:after="0" w:line="240" w:lineRule="auto"/>
         <w:rPr>
           <w:rFonts w:ascii="Cascadia Mono" w:hAnsi="Cascadia Mono" w:cs="Cascadia Mono"/>
-          <w:color w:val="2B91AF"/>
+          <w:color w:val="008000"/>
           <w:sz w:val="19"/>
           <w:szCs w:val="19"/>
         </w:rPr>
-        <w:t>Вроде доработано. Не забыть установить логгер перед вызовом.</w:t>
-      </w:r>
-    </w:p>
-    <w:p>
-      <w:pPr>
+      </w:pPr>
+      <w:r>
         <w:rPr>
           <w:rFonts w:ascii="Cascadia Mono" w:hAnsi="Cascadia Mono" w:cs="Cascadia Mono"/>
-          <w:color w:val="2B91AF"/>
+          <w:color w:val="008000"/>
           <w:sz w:val="19"/>
           <w:szCs w:val="19"/>
         </w:rPr>
-      </w:pPr>
-    </w:p>
-    <w:p>
-      <w:pPr>
+        <w:t>/</w:t>
+      </w:r>
+      <w:proofErr w:type="gramStart"/>
+      <w:r>
         <w:rPr>
           <w:rFonts w:ascii="Cascadia Mono" w:hAnsi="Cascadia Mono" w:cs="Cascadia Mono"/>
-          <w:color w:val="2B91AF"/>
+          <w:color w:val="008000"/>
           <w:sz w:val="19"/>
           <w:szCs w:val="19"/>
         </w:rPr>
-      </w:pPr>
+        <w:t>/ впрочем</w:t>
+      </w:r>
+      <w:proofErr w:type="gramEnd"/>
       <w:r>
         <w:rPr>
           <w:rFonts w:ascii="Cascadia Mono" w:hAnsi="Cascadia Mono" w:cs="Cascadia Mono"/>
-          <w:color w:val="2B91AF"/>
+          <w:color w:val="008000"/>
           <w:sz w:val="19"/>
           <w:szCs w:val="19"/>
         </w:rPr>
-        <w:t xml:space="preserve">Добавить и убрать код для тестирования в </w:t>
-      </w:r>
-      <w:proofErr w:type="spellStart"/>
-      <w:r>
+        <w:t>, это потом - когда появятся уникальные признаки товара</w:t>
+      </w:r>
+    </w:p>
+    <w:p>
+      <w:pPr>
         <w:rPr>
           <w:rFonts w:ascii="Cascadia Mono" w:hAnsi="Cascadia Mono" w:cs="Cascadia Mono"/>
-          <w:color w:val="2B91AF"/>
+          <w:color w:val="008000"/>
           <w:sz w:val="19"/>
           <w:szCs w:val="19"/>
-          <w:lang w:val="en-US"/>
-        </w:rPr>
-        <w:t>ShopsController</w:t>
-      </w:r>
-      <w:proofErr w:type="spellEnd"/>
+        </w:rPr>
+      </w:pPr>
       <w:r>
         <w:rPr>
           <w:rFonts w:ascii="Cascadia Mono" w:hAnsi="Cascadia Mono" w:cs="Cascadia Mono"/>
-          <w:color w:val="2B91AF"/>
+          <w:color w:val="008000"/>
           <w:sz w:val="19"/>
           <w:szCs w:val="19"/>
         </w:rPr>
-        <w:t xml:space="preserve"> </w:t>
-      </w:r>
-      <w:r>
+        <w:t>// в рамках магазина.</w:t>
+      </w:r>
+    </w:p>
+    <w:p>
+      <w:pPr>
         <w:rPr>
           <w:rFonts w:ascii="Cascadia Mono" w:hAnsi="Cascadia Mono" w:cs="Cascadia Mono"/>
-          <w:color w:val="2B91AF"/>
+          <w:color w:val="008000"/>
           <w:sz w:val="19"/>
           <w:szCs w:val="19"/>
         </w:rPr>
-        <w:t xml:space="preserve">и в </w:t>
-      </w:r>
-      <w:r>
-        <w:rPr>
-          <w:rFonts w:ascii="Cascadia Mono" w:hAnsi="Cascadia Mono" w:cs="Cascadia Mono"/>
-          <w:color w:val="2B91AF"/>
-          <w:sz w:val="19"/>
-          <w:szCs w:val="19"/>
-          <w:lang w:val="en-US"/>
-        </w:rPr>
-        <w:t>Program</w:t>
-      </w:r>
-      <w:r>
-        <w:rPr>
-          <w:rFonts w:ascii="Cascadia Mono" w:hAnsi="Cascadia Mono" w:cs="Cascadia Mono"/>
-          <w:color w:val="2B91AF"/>
-          <w:sz w:val="19"/>
-          <w:szCs w:val="19"/>
-        </w:rPr>
-        <w:t>.</w:t>
-      </w:r>
-      <w:proofErr w:type="spellStart"/>
-      <w:r>
-        <w:rPr>
-          <w:rFonts w:ascii="Cascadia Mono" w:hAnsi="Cascadia Mono" w:cs="Cascadia Mono"/>
-          <w:color w:val="2B91AF"/>
-          <w:sz w:val="19"/>
-          <w:szCs w:val="19"/>
-          <w:lang w:val="en-US"/>
-        </w:rPr>
-        <w:t>cs</w:t>
-      </w:r>
-      <w:proofErr w:type="spellEnd"/>
-      <w:r>
-        <w:rPr>
-          <w:rFonts w:ascii="Cascadia Mono" w:hAnsi="Cascadia Mono" w:cs="Cascadia Mono"/>
-          <w:color w:val="2B91AF"/>
-          <w:sz w:val="19"/>
-          <w:szCs w:val="19"/>
-        </w:rPr>
-        <w:t>.</w:t>
-      </w:r>
-    </w:p>
-    <w:p>
-      <w:pPr>
-        <w:rPr>
-          <w:rFonts w:ascii="Cascadia Mono" w:hAnsi="Cascadia Mono" w:cs="Cascadia Mono"/>
-          <w:color w:val="2B91AF"/>
-          <w:sz w:val="19"/>
-          <w:szCs w:val="19"/>
-        </w:rPr>
       </w:pPr>
     </w:p>
     <w:p>
       <w:r>
-        <w:t xml:space="preserve">Добавить бы на изменение имени </w:t>
-      </w:r>
-      <w:r>
-        <w:rPr>
-          <w:lang w:val="en-US"/>
-        </w:rPr>
-        <w:t>shop</w:t>
-      </w:r>
+        <w:t xml:space="preserve">Реализовать </w:t>
+      </w:r>
+      <w:proofErr w:type="spellStart"/>
+      <w:r>
+        <w:t>маппинг</w:t>
+      </w:r>
+      <w:proofErr w:type="spellEnd"/>
+      <w:r>
+        <w:t xml:space="preserve"> и </w:t>
+      </w:r>
+      <w:proofErr w:type="spellStart"/>
+      <w:r>
+        <w:rPr>
+          <w:lang w:val="en-US"/>
+        </w:rPr>
+        <w:t>dto</w:t>
+      </w:r>
+      <w:proofErr w:type="spellEnd"/>
       <w:r>
         <w:t xml:space="preserve"> </w:t>
       </w:r>
       <w:r>
-        <w:rPr>
-          <w:lang w:val="en-US"/>
-        </w:rPr>
-        <w:t>event</w:t>
-      </w:r>
-      <w:r>
-        <w:t xml:space="preserve">, </w:t>
-      </w:r>
-      <w:r>
-        <w:t>уведомляющий коллекцию об этом и проверяющий уникальность имени. Как вообще лучше сделать эту проверку</w:t>
-      </w:r>
-      <w:r>
-        <w:t>?</w:t>
-      </w:r>
-    </w:p>
-    <w:p/>
-    <w:p>
-      <w:pPr>
-        <w:rPr>
-          <w:rFonts w:ascii="Cascadia Mono" w:hAnsi="Cascadia Mono" w:cs="Cascadia Mono"/>
-          <w:color w:val="000000"/>
-          <w:sz w:val="19"/>
-          <w:szCs w:val="19"/>
-        </w:rPr>
-      </w:pPr>
-      <w:proofErr w:type="spellStart"/>
-      <w:r>
-        <w:rPr>
-          <w:rFonts w:ascii="Cascadia Mono" w:hAnsi="Cascadia Mono" w:cs="Cascadia Mono"/>
-          <w:color w:val="000000"/>
-          <w:sz w:val="19"/>
-          <w:szCs w:val="19"/>
-        </w:rPr>
-        <w:t>getFreeId</w:t>
-      </w:r>
-      <w:proofErr w:type="spellEnd"/>
-      <w:r>
-        <w:rPr>
-          <w:rFonts w:ascii="Cascadia Mono" w:hAnsi="Cascadia Mono" w:cs="Cascadia Mono"/>
-          <w:color w:val="000000"/>
-          <w:sz w:val="19"/>
-          <w:szCs w:val="19"/>
+        <w:t xml:space="preserve">для </w:t>
+      </w:r>
+      <w:proofErr w:type="spellStart"/>
+      <w:r>
+        <w:t>мерчей</w:t>
+      </w:r>
+      <w:proofErr w:type="spellEnd"/>
+      <w:r>
+        <w:t xml:space="preserve">. Реализовать </w:t>
+      </w:r>
+      <w:proofErr w:type="spellStart"/>
+      <w:r>
+        <w:rPr>
+          <w:lang w:val="en-US"/>
+        </w:rPr>
+        <w:t>dto</w:t>
+      </w:r>
+      <w:proofErr w:type="spellEnd"/>
+      <w:r>
+        <w:rPr>
+          <w:lang w:val="en-US"/>
         </w:rPr>
         <w:t xml:space="preserve"> </w:t>
       </w:r>
       <w:r>
-        <w:rPr>
-          <w:rFonts w:ascii="Cascadia Mono" w:hAnsi="Cascadia Mono" w:cs="Cascadia Mono"/>
-          <w:color w:val="000000"/>
-          <w:sz w:val="19"/>
-          <w:szCs w:val="19"/>
-        </w:rPr>
-        <w:t>кешировать бы значения для пущей производительности.</w:t>
-      </w:r>
-    </w:p>
-    <w:p>
-      <w:pPr>
-        <w:rPr>
-          <w:rFonts w:ascii="Cascadia Mono" w:hAnsi="Cascadia Mono" w:cs="Cascadia Mono"/>
-          <w:color w:val="000000"/>
-          <w:sz w:val="19"/>
-          <w:szCs w:val="19"/>
-        </w:rPr>
-      </w:pPr>
-      <w:r>
-        <w:rPr>
-          <w:rFonts w:ascii="Cascadia Mono" w:hAnsi="Cascadia Mono" w:cs="Cascadia Mono"/>
-          <w:color w:val="000000"/>
-          <w:sz w:val="19"/>
-          <w:szCs w:val="19"/>
-        </w:rPr>
-        <w:t xml:space="preserve">Распространить бы действие метода на </w:t>
-      </w:r>
-      <w:r>
-        <w:rPr>
-          <w:rFonts w:ascii="Cascadia Mono" w:hAnsi="Cascadia Mono" w:cs="Cascadia Mono"/>
-          <w:color w:val="000000"/>
-          <w:sz w:val="19"/>
-          <w:szCs w:val="19"/>
-          <w:lang w:val="en-US"/>
-        </w:rPr>
-        <w:t>Shop</w:t>
-      </w:r>
-      <w:r>
-        <w:rPr>
-          <w:rFonts w:ascii="Cascadia Mono" w:hAnsi="Cascadia Mono" w:cs="Cascadia Mono"/>
-          <w:color w:val="000000"/>
-          <w:sz w:val="19"/>
-          <w:szCs w:val="19"/>
-        </w:rPr>
-        <w:t>.</w:t>
-      </w:r>
-    </w:p>
-    <w:p>
-      <w:pPr>
-        <w:rPr>
-          <w:lang w:val="en-US"/>
-        </w:rPr>
-      </w:pPr>
-      <w:r>
-        <w:rPr>
-          <w:rFonts w:ascii="Cascadia Mono" w:hAnsi="Cascadia Mono" w:cs="Cascadia Mono"/>
-          <w:color w:val="000000"/>
-          <w:sz w:val="19"/>
-          <w:szCs w:val="19"/>
-        </w:rPr>
-        <w:t xml:space="preserve">Да и </w:t>
-      </w:r>
-      <w:proofErr w:type="gramStart"/>
-      <w:r>
-        <w:rPr>
-          <w:rFonts w:ascii="Cascadia Mono" w:hAnsi="Cascadia Mono" w:cs="Cascadia Mono"/>
-          <w:color w:val="000000"/>
-          <w:sz w:val="19"/>
-          <w:szCs w:val="19"/>
-        </w:rPr>
-        <w:t>по хорошему</w:t>
-      </w:r>
-      <w:proofErr w:type="gramEnd"/>
-      <w:r>
-        <w:rPr>
-          <w:rFonts w:ascii="Cascadia Mono" w:hAnsi="Cascadia Mono" w:cs="Cascadia Mono"/>
-          <w:color w:val="000000"/>
-          <w:sz w:val="19"/>
-          <w:szCs w:val="19"/>
-        </w:rPr>
-        <w:t xml:space="preserve"> вообще было бы вынести всё это дело в базовый класс – свою версию коллекции.</w:t>
+        <w:t xml:space="preserve">для </w:t>
+      </w:r>
+      <w:r>
+        <w:rPr>
+          <w:lang w:val="en-US"/>
+        </w:rPr>
+        <w:t>timestampedPrice.</w:t>
       </w:r>
       <w:bookmarkStart w:id="0" w:name="_GoBack"/>
       <w:bookmarkEnd w:id="0"/>
@@ -1021,7 +1269,7 @@
 </file>
 
 <file path=customXml/itemProps1.xml><?xml version="1.0" encoding="utf-8"?>
-<ds:datastoreItem xmlns:ds="http://schemas.openxmlformats.org/officeDocument/2006/customXml" ds:itemID="{E502D5A5-D381-49C3-AE96-FEFD20FF5E74}">
+<ds:datastoreItem xmlns:ds="http://schemas.openxmlformats.org/officeDocument/2006/customXml" ds:itemID="{9D1BEE31-F399-434E-9E6F-65D762C4225C}">
   <ds:schemaRefs>
     <ds:schemaRef ds:uri="http://schemas.openxmlformats.org/officeDocument/2006/bibliography"/>
   </ds:schemaRefs>

</xml_diff>